<commit_message>
- removed double plugin, port entries when collecting affected systems per host for Report templates
</commit_message>
<xml_diff>
--- a/examples/vulns-by-host.docx
+++ b/examples/vulns-by-host.docx
@@ -18,7 +18,7 @@
         <w:pStyle w:val="Heading2"/>
         <w:numPr>
           <w:ilvl w:val="1"/>
-          <w:numId w:val="3"/>
+          <w:numId w:val="4"/>
         </w:numPr>
         <w:bidi w:val="0"/>
         <w:jc w:val="left"/>
@@ -44,7 +44,7 @@
         <w:pStyle w:val="Normal"/>
         <w:numPr>
           <w:ilvl w:val="0"/>
-          <w:numId w:val="3"/>
+          <w:numId w:val="4"/>
         </w:numPr>
         <w:bidi w:val="0"/>
         <w:jc w:val="left"/>
@@ -75,7 +75,7 @@
         <w:pStyle w:val="Heading1"/>
         <w:numPr>
           <w:ilvl w:val="0"/>
-          <w:numId w:val="3"/>
+          <w:numId w:val="4"/>
         </w:numPr>
         <w:bidi w:val="0"/>
         <w:jc w:val="left"/>
@@ -131,7 +131,7 @@
         <w:pStyle w:val="Heading2"/>
         <w:numPr>
           <w:ilvl w:val="1"/>
-          <w:numId w:val="2"/>
+          <w:numId w:val="3"/>
         </w:numPr>
         <w:bidi w:val="0"/>
         <w:jc w:val="left"/>
@@ -216,6 +216,10 @@
     <w:p>
       <w:pPr>
         <w:pStyle w:val="Heading3"/>
+        <w:numPr>
+          <w:ilvl w:val="2"/>
+          <w:numId w:val="2"/>
+        </w:numPr>
         <w:rPr/>
       </w:pPr>
       <w:r>
@@ -984,73 +988,6 @@
           </w:p>
         </w:tc>
       </w:tr>
-      <w:tr>
-        <w:trPr/>
-        <w:tc>
-          <w:tcPr>
-            <w:tcW w:w="2361" w:type="dxa"/>
-            <w:tcBorders>
-              <w:left w:val="single" w:sz="2" w:space="0" w:color="000000"/>
-              <w:bottom w:val="single" w:sz="2" w:space="0" w:color="000000"/>
-            </w:tcBorders>
-          </w:tcPr>
-          <w:p>
-            <w:pPr>
-              <w:pStyle w:val="TableHeading"/>
-              <w:jc w:val="left"/>
-              <w:rPr/>
-            </w:pPr>
-            <w:r>
-              <w:rPr/>
-              <w:t>Plugin Output</w:t>
-            </w:r>
-          </w:p>
-        </w:tc>
-        <w:tc>
-          <w:tcPr>
-            <w:tcW w:w="7276" w:type="dxa"/>
-            <w:tcBorders>
-              <w:left w:val="single" w:sz="2" w:space="0" w:color="000000"/>
-              <w:bottom w:val="single" w:sz="2" w:space="0" w:color="000000"/>
-              <w:right w:val="single" w:sz="2" w:space="0" w:color="000000"/>
-            </w:tcBorders>
-          </w:tcPr>
-          <w:p>
-            <w:pPr>
-              <w:pStyle w:val="TableContents"/>
-              <w:jc w:val="left"/>
-              <w:rPr/>
-            </w:pPr>
-            <w:r>
-              <w:rPr/>
-            </w:r>
-          </w:p>
-        </w:tc>
-      </w:tr>
-      <w:tr>
-        <w:trPr/>
-        <w:tc>
-          <w:tcPr>
-            <w:tcW w:w="9637" w:type="dxa"/>
-            <w:gridSpan w:val="2"/>
-            <w:tcBorders>
-              <w:left w:val="single" w:sz="2" w:space="0" w:color="000000"/>
-              <w:bottom w:val="single" w:sz="2" w:space="0" w:color="000000"/>
-              <w:right w:val="single" w:sz="2" w:space="0" w:color="000000"/>
-            </w:tcBorders>
-          </w:tcPr>
-          <w:p>
-            <w:pPr>
-              <w:pStyle w:val="PreformattedText"/>
-              <w:rPr/>
-            </w:pPr>
-            <w:r>
-              <w:rPr/>
-              <w:t>{{ v.plugin_output }}</w:t>
-            </w:r>
-          </w:p>
-        </w:tc>
-      </w:tr>
     </w:tbl>
     <w:p>
       <w:pPr>
@@ -1080,7 +1017,7 @@
         <w:pStyle w:val="Normal"/>
         <w:numPr>
           <w:ilvl w:val="0"/>
-          <w:numId w:val="2"/>
+          <w:numId w:val="3"/>
         </w:numPr>
         <w:jc w:val="left"/>
         <w:rPr/>
@@ -1088,16 +1025,6 @@
       <w:r>
         <w:rPr/>
         <w:t>{% endfor %}</w:t>
-      </w:r>
-    </w:p>
-    <w:p>
-      <w:pPr>
-        <w:pStyle w:val="Normal"/>
-        <w:jc w:val="left"/>
-        <w:rPr/>
-      </w:pPr>
-      <w:r>
-        <w:rPr/>
       </w:r>
     </w:p>
     <w:p>
@@ -1105,7 +1032,7 @@
         <w:pStyle w:val="Normal"/>
         <w:numPr>
           <w:ilvl w:val="0"/>
-          <w:numId w:val="2"/>
+          <w:numId w:val="3"/>
         </w:numPr>
         <w:jc w:val="left"/>
         <w:rPr/>
@@ -1113,20 +1040,6 @@
       <w:r>
         <w:rPr/>
         <w:t>{% endfor %}</w:t>
-      </w:r>
-    </w:p>
-    <w:p>
-      <w:pPr>
-        <w:pStyle w:val="Normal"/>
-        <w:numPr>
-          <w:ilvl w:val="0"/>
-          <w:numId w:val="2"/>
-        </w:numPr>
-        <w:jc w:val="left"/>
-        <w:rPr/>
-      </w:pPr>
-      <w:r>
-        <w:rPr/>
       </w:r>
     </w:p>
     <w:p>
@@ -1146,7 +1059,7 @@
         <w:pStyle w:val="Heading2"/>
         <w:numPr>
           <w:ilvl w:val="1"/>
-          <w:numId w:val="2"/>
+          <w:numId w:val="3"/>
         </w:numPr>
         <w:bidi w:val="0"/>
         <w:spacing w:before="200" w:after="120"/>
@@ -1532,6 +1445,125 @@
       </w:pPr>
     </w:lvl>
   </w:abstractNum>
+  <w:abstractNum w:abstractNumId="4">
+    <w:lvl w:ilvl="0">
+      <w:start w:val="1"/>
+      <w:numFmt w:val="none"/>
+      <w:suff w:val="nothing"/>
+      <w:lvlText w:val=""/>
+      <w:lvlJc w:val="left"/>
+      <w:pPr>
+        <w:tabs>
+          <w:tab w:val="num" w:pos="0"/>
+        </w:tabs>
+        <w:ind w:left="0" w:hanging="0"/>
+      </w:pPr>
+    </w:lvl>
+    <w:lvl w:ilvl="1">
+      <w:start w:val="1"/>
+      <w:numFmt w:val="none"/>
+      <w:suff w:val="nothing"/>
+      <w:lvlText w:val=""/>
+      <w:lvlJc w:val="left"/>
+      <w:pPr>
+        <w:tabs>
+          <w:tab w:val="num" w:pos="0"/>
+        </w:tabs>
+        <w:ind w:left="0" w:hanging="0"/>
+      </w:pPr>
+    </w:lvl>
+    <w:lvl w:ilvl="2">
+      <w:start w:val="1"/>
+      <w:numFmt w:val="none"/>
+      <w:suff w:val="nothing"/>
+      <w:lvlText w:val=""/>
+      <w:lvlJc w:val="left"/>
+      <w:pPr>
+        <w:tabs>
+          <w:tab w:val="num" w:pos="0"/>
+        </w:tabs>
+        <w:ind w:left="0" w:hanging="0"/>
+      </w:pPr>
+    </w:lvl>
+    <w:lvl w:ilvl="3">
+      <w:start w:val="1"/>
+      <w:numFmt w:val="none"/>
+      <w:suff w:val="nothing"/>
+      <w:lvlText w:val=""/>
+      <w:lvlJc w:val="left"/>
+      <w:pPr>
+        <w:tabs>
+          <w:tab w:val="num" w:pos="0"/>
+        </w:tabs>
+        <w:ind w:left="0" w:hanging="0"/>
+      </w:pPr>
+    </w:lvl>
+    <w:lvl w:ilvl="4">
+      <w:start w:val="1"/>
+      <w:numFmt w:val="none"/>
+      <w:suff w:val="nothing"/>
+      <w:lvlText w:val=""/>
+      <w:lvlJc w:val="left"/>
+      <w:pPr>
+        <w:tabs>
+          <w:tab w:val="num" w:pos="0"/>
+        </w:tabs>
+        <w:ind w:left="0" w:hanging="0"/>
+      </w:pPr>
+    </w:lvl>
+    <w:lvl w:ilvl="5">
+      <w:start w:val="1"/>
+      <w:numFmt w:val="none"/>
+      <w:suff w:val="nothing"/>
+      <w:lvlText w:val=""/>
+      <w:lvlJc w:val="left"/>
+      <w:pPr>
+        <w:tabs>
+          <w:tab w:val="num" w:pos="0"/>
+        </w:tabs>
+        <w:ind w:left="0" w:hanging="0"/>
+      </w:pPr>
+    </w:lvl>
+    <w:lvl w:ilvl="6">
+      <w:start w:val="1"/>
+      <w:numFmt w:val="none"/>
+      <w:suff w:val="nothing"/>
+      <w:lvlText w:val=""/>
+      <w:lvlJc w:val="left"/>
+      <w:pPr>
+        <w:tabs>
+          <w:tab w:val="num" w:pos="0"/>
+        </w:tabs>
+        <w:ind w:left="0" w:hanging="0"/>
+      </w:pPr>
+    </w:lvl>
+    <w:lvl w:ilvl="7">
+      <w:start w:val="1"/>
+      <w:numFmt w:val="none"/>
+      <w:suff w:val="nothing"/>
+      <w:lvlText w:val=""/>
+      <w:lvlJc w:val="left"/>
+      <w:pPr>
+        <w:tabs>
+          <w:tab w:val="num" w:pos="0"/>
+        </w:tabs>
+        <w:ind w:left="0" w:hanging="0"/>
+      </w:pPr>
+    </w:lvl>
+    <w:lvl w:ilvl="8">
+      <w:start w:val="1"/>
+      <w:numFmt w:val="none"/>
+      <w:suff w:val="nothing"/>
+      <w:lvlText w:val=""/>
+      <w:lvlJc w:val="left"/>
+      <w:pPr>
+        <w:tabs>
+          <w:tab w:val="num" w:pos="0"/>
+        </w:tabs>
+        <w:ind w:left="0" w:hanging="0"/>
+      </w:pPr>
+    </w:lvl>
+  </w:abstractNum>
   <w:num w:numId="1">
     <w:abstractNumId w:val="1"/>
   </w:num>
@@ -1540,6 +1572,9 @@
   </w:num>
   <w:num w:numId="3">
     <w:abstractNumId w:val="3"/>
+  </w:num>
+  <w:num w:numId="4">
+    <w:abstractNumId w:val="4"/>
   </w:num>
 </w:numbering>
 </file>

</xml_diff>